<commit_message>
hosted website in the container
</commit_message>
<xml_diff>
--- a/Docker/Components of Docker.docx
+++ b/Docker/Components of Docker.docx
@@ -584,6 +584,7 @@
       <w:r>
         <w:rPr>
           <w:rFonts w:ascii="Book Antiqua" w:hAnsi="Book Antiqua"/>
+          <w:noProof/>
           <w:sz w:val="24"/>
           <w:szCs w:val="22"/>
         </w:rPr>
@@ -603,7 +604,7 @@
                     <pic:cNvPicPr/>
                   </pic:nvPicPr>
                   <pic:blipFill>
-                    <a:blip r:embed="rId5"/>
+                    <a:blip r:embed="rId7"/>
                     <a:stretch>
                       <a:fillRect/>
                     </a:stretch>
@@ -798,6 +799,7 @@
       <w:r>
         <w:rPr>
           <w:rFonts w:ascii="Book Antiqua" w:hAnsi="Book Antiqua"/>
+          <w:noProof/>
           <w:sz w:val="24"/>
           <w:szCs w:val="22"/>
         </w:rPr>
@@ -817,7 +819,7 @@
                     <pic:cNvPicPr/>
                   </pic:nvPicPr>
                   <pic:blipFill>
-                    <a:blip r:embed="rId6"/>
+                    <a:blip r:embed="rId8"/>
                     <a:stretch>
                       <a:fillRect/>
                     </a:stretch>
@@ -959,6 +961,7 @@
       <w:r>
         <w:rPr>
           <w:rFonts w:ascii="Book Antiqua" w:hAnsi="Book Antiqua"/>
+          <w:noProof/>
           <w:sz w:val="24"/>
           <w:szCs w:val="22"/>
         </w:rPr>
@@ -978,7 +981,7 @@
                     <pic:cNvPicPr/>
                   </pic:nvPicPr>
                   <pic:blipFill>
-                    <a:blip r:embed="rId7"/>
+                    <a:blip r:embed="rId9"/>
                     <a:stretch>
                       <a:fillRect/>
                     </a:stretch>
@@ -1098,6 +1101,7 @@
       <w:r>
         <w:rPr>
           <w:rFonts w:ascii="Book Antiqua" w:hAnsi="Book Antiqua"/>
+          <w:noProof/>
           <w:sz w:val="24"/>
           <w:szCs w:val="22"/>
         </w:rPr>
@@ -1117,7 +1121,7 @@
                     <pic:cNvPicPr/>
                   </pic:nvPicPr>
                   <pic:blipFill>
-                    <a:blip r:embed="rId8"/>
+                    <a:blip r:embed="rId10"/>
                     <a:stretch>
                       <a:fillRect/>
                     </a:stretch>
@@ -1189,7 +1193,59 @@
           <w:sz w:val="24"/>
           <w:szCs w:val="22"/>
         </w:rPr>
-        <w:t>Hit command “docker run -it –name container_name image_name /bin/bash” to enter the container.</w:t>
+        <w:t xml:space="preserve">Hit command “docker run -it </w:t>
+      </w:r>
+      <w:r>
+        <w:rPr>
+          <w:rFonts w:ascii="Book Antiqua" w:hAnsi="Book Antiqua"/>
+          <w:sz w:val="24"/>
+          <w:szCs w:val="22"/>
+        </w:rPr>
+        <w:t>--</w:t>
+      </w:r>
+      <w:r>
+        <w:rPr>
+          <w:rFonts w:ascii="Book Antiqua" w:hAnsi="Book Antiqua"/>
+          <w:sz w:val="24"/>
+          <w:szCs w:val="22"/>
+        </w:rPr>
+        <w:t xml:space="preserve">name </w:t>
+      </w:r>
+      <w:proofErr w:type="spellStart"/>
+      <w:r>
+        <w:rPr>
+          <w:rFonts w:ascii="Book Antiqua" w:hAnsi="Book Antiqua"/>
+          <w:sz w:val="24"/>
+          <w:szCs w:val="22"/>
+        </w:rPr>
+        <w:t>container_name</w:t>
+      </w:r>
+      <w:proofErr w:type="spellEnd"/>
+      <w:r>
+        <w:rPr>
+          <w:rFonts w:ascii="Book Antiqua" w:hAnsi="Book Antiqua"/>
+          <w:sz w:val="24"/>
+          <w:szCs w:val="22"/>
+        </w:rPr>
+        <w:t xml:space="preserve"> </w:t>
+      </w:r>
+      <w:proofErr w:type="spellStart"/>
+      <w:r>
+        <w:rPr>
+          <w:rFonts w:ascii="Book Antiqua" w:hAnsi="Book Antiqua"/>
+          <w:sz w:val="24"/>
+          <w:szCs w:val="22"/>
+        </w:rPr>
+        <w:t>image_name</w:t>
+      </w:r>
+      <w:proofErr w:type="spellEnd"/>
+      <w:r>
+        <w:rPr>
+          <w:rFonts w:ascii="Book Antiqua" w:hAnsi="Book Antiqua"/>
+          <w:sz w:val="24"/>
+          <w:szCs w:val="22"/>
+        </w:rPr>
+        <w:t xml:space="preserve"> /bin/bash” to enter the container.</w:t>
       </w:r>
     </w:p>
     <w:p>
@@ -1378,7 +1434,1358 @@
           <w:sz w:val="24"/>
           <w:szCs w:val="22"/>
         </w:rPr>
-        <w:t># docker rmi image_name : to remove the image.</w:t>
+        <w:t># docker rmi image_</w:t>
+      </w:r>
+      <w:proofErr w:type="gramStart"/>
+      <w:r>
+        <w:rPr>
+          <w:rFonts w:ascii="Book Antiqua" w:hAnsi="Book Antiqua"/>
+          <w:sz w:val="24"/>
+          <w:szCs w:val="22"/>
+        </w:rPr>
+        <w:t>name :</w:t>
+      </w:r>
+      <w:proofErr w:type="gramEnd"/>
+      <w:r>
+        <w:rPr>
+          <w:rFonts w:ascii="Book Antiqua" w:hAnsi="Book Antiqua"/>
+          <w:sz w:val="24"/>
+          <w:szCs w:val="22"/>
+        </w:rPr>
+        <w:t xml:space="preserve"> to remove the image.</w:t>
+      </w:r>
+    </w:p>
+    <w:p>
+      <w:pPr>
+        <w:pStyle w:val="ListParagraph"/>
+        <w:numPr>
+          <w:ilvl w:val="0"/>
+          <w:numId w:val="4"/>
+        </w:numPr>
+        <w:jc w:val="both"/>
+        <w:rPr>
+          <w:rFonts w:ascii="Book Antiqua" w:hAnsi="Book Antiqua"/>
+          <w:sz w:val="24"/>
+          <w:szCs w:val="22"/>
+        </w:rPr>
+      </w:pPr>
+      <w:r>
+        <w:rPr>
+          <w:rFonts w:ascii="Book Antiqua" w:hAnsi="Book Antiqua"/>
+          <w:sz w:val="24"/>
+          <w:szCs w:val="22"/>
+        </w:rPr>
+        <w:t># docker -</w:t>
+      </w:r>
+      <w:proofErr w:type="gramStart"/>
+      <w:r>
+        <w:rPr>
+          <w:rFonts w:ascii="Book Antiqua" w:hAnsi="Book Antiqua"/>
+          <w:sz w:val="24"/>
+          <w:szCs w:val="22"/>
+        </w:rPr>
+        <w:t>v :</w:t>
+      </w:r>
+      <w:proofErr w:type="gramEnd"/>
+      <w:r>
+        <w:rPr>
+          <w:rFonts w:ascii="Book Antiqua" w:hAnsi="Book Antiqua"/>
+          <w:sz w:val="24"/>
+          <w:szCs w:val="22"/>
+        </w:rPr>
+        <w:t xml:space="preserve"> to view the version of docker.</w:t>
+      </w:r>
+    </w:p>
+    <w:p>
+      <w:pPr>
+        <w:pStyle w:val="ListParagraph"/>
+        <w:numPr>
+          <w:ilvl w:val="0"/>
+          <w:numId w:val="4"/>
+        </w:numPr>
+        <w:jc w:val="both"/>
+        <w:rPr>
+          <w:rFonts w:ascii="Book Antiqua" w:hAnsi="Book Antiqua"/>
+          <w:sz w:val="24"/>
+          <w:szCs w:val="22"/>
+        </w:rPr>
+      </w:pPr>
+      <w:r>
+        <w:rPr>
+          <w:rFonts w:ascii="Book Antiqua" w:hAnsi="Book Antiqua"/>
+          <w:sz w:val="24"/>
+          <w:szCs w:val="22"/>
+        </w:rPr>
+        <w:t xml:space="preserve"># docker search </w:t>
+      </w:r>
+      <w:proofErr w:type="gramStart"/>
+      <w:r>
+        <w:rPr>
+          <w:rFonts w:ascii="Book Antiqua" w:hAnsi="Book Antiqua"/>
+          <w:sz w:val="24"/>
+          <w:szCs w:val="22"/>
+        </w:rPr>
+        <w:t>name :</w:t>
+      </w:r>
+      <w:proofErr w:type="gramEnd"/>
+      <w:r>
+        <w:rPr>
+          <w:rFonts w:ascii="Book Antiqua" w:hAnsi="Book Antiqua"/>
+          <w:sz w:val="24"/>
+          <w:szCs w:val="22"/>
+        </w:rPr>
+        <w:t xml:space="preserve"> to search the image.</w:t>
+      </w:r>
+    </w:p>
+    <w:p>
+      <w:pPr>
+        <w:pStyle w:val="ListParagraph"/>
+        <w:jc w:val="both"/>
+        <w:rPr>
+          <w:rFonts w:ascii="Book Antiqua" w:hAnsi="Book Antiqua"/>
+          <w:sz w:val="24"/>
+          <w:szCs w:val="22"/>
+        </w:rPr>
+      </w:pPr>
+    </w:p>
+    <w:p>
+      <w:pPr>
+        <w:jc w:val="center"/>
+        <w:rPr>
+          <w:rFonts w:ascii="Book Antiqua" w:hAnsi="Book Antiqua"/>
+          <w:sz w:val="24"/>
+          <w:szCs w:val="22"/>
+        </w:rPr>
+      </w:pPr>
+      <w:r>
+        <w:rPr>
+          <w:rFonts w:ascii="Book Antiqua" w:hAnsi="Book Antiqua"/>
+          <w:sz w:val="24"/>
+          <w:szCs w:val="22"/>
+        </w:rPr>
+        <w:t>Hosting a website in the Docker Container.</w:t>
+      </w:r>
+    </w:p>
+    <w:p>
+      <w:pPr>
+        <w:pStyle w:val="ListParagraph"/>
+        <w:numPr>
+          <w:ilvl w:val="0"/>
+          <w:numId w:val="4"/>
+        </w:numPr>
+        <w:jc w:val="both"/>
+        <w:rPr>
+          <w:rFonts w:ascii="Book Antiqua" w:hAnsi="Book Antiqua"/>
+          <w:sz w:val="24"/>
+          <w:szCs w:val="22"/>
+        </w:rPr>
+      </w:pPr>
+      <w:r>
+        <w:rPr>
+          <w:rFonts w:ascii="Book Antiqua" w:hAnsi="Book Antiqua"/>
+          <w:sz w:val="24"/>
+          <w:szCs w:val="22"/>
+        </w:rPr>
+        <w:t>First we need an image to create a container.</w:t>
+      </w:r>
+    </w:p>
+    <w:p>
+      <w:pPr>
+        <w:pStyle w:val="ListParagraph"/>
+        <w:numPr>
+          <w:ilvl w:val="0"/>
+          <w:numId w:val="4"/>
+        </w:numPr>
+        <w:jc w:val="both"/>
+        <w:rPr>
+          <w:rFonts w:ascii="Book Antiqua" w:hAnsi="Book Antiqua"/>
+          <w:sz w:val="24"/>
+          <w:szCs w:val="22"/>
+        </w:rPr>
+      </w:pPr>
+      <w:r>
+        <w:rPr>
+          <w:rFonts w:ascii="Book Antiqua" w:hAnsi="Book Antiqua"/>
+          <w:sz w:val="24"/>
+          <w:szCs w:val="22"/>
+        </w:rPr>
+        <w:t>Hit command “dock</w:t>
+      </w:r>
+      <w:r>
+        <w:rPr>
+          <w:rFonts w:ascii="Book Antiqua" w:hAnsi="Book Antiqua"/>
+          <w:sz w:val="24"/>
+          <w:szCs w:val="22"/>
+        </w:rPr>
+        <w:t>er pull nginx”.</w:t>
+      </w:r>
+    </w:p>
+    <w:p>
+      <w:pPr>
+        <w:ind w:left="360"/>
+        <w:jc w:val="both"/>
+        <w:rPr>
+          <w:rFonts w:ascii="Book Antiqua" w:hAnsi="Book Antiqua"/>
+          <w:sz w:val="24"/>
+          <w:szCs w:val="22"/>
+        </w:rPr>
+      </w:pPr>
+      <w:r>
+        <w:rPr>
+          <w:rFonts w:ascii="Book Antiqua" w:hAnsi="Book Antiqua"/>
+          <w:sz w:val="24"/>
+          <w:szCs w:val="22"/>
+        </w:rPr>
+        <w:drawing>
+          <wp:inline distT="0" distB="0" distL="0" distR="0" wp14:anchorId="240B1401" wp14:editId="1869CE6C">
+            <wp:extent cx="5731510" cy="2524125"/>
+            <wp:effectExtent l="0" t="0" r="2540" b="9525"/>
+            <wp:docPr id="1857506502" name="Picture 1"/>
+            <wp:cNvGraphicFramePr>
+              <a:graphicFrameLocks xmlns:a="http://schemas.openxmlformats.org/drawingml/2006/main" noChangeAspect="1"/>
+            </wp:cNvGraphicFramePr>
+            <a:graphic xmlns:a="http://schemas.openxmlformats.org/drawingml/2006/main">
+              <a:graphicData uri="http://schemas.openxmlformats.org/drawingml/2006/picture">
+                <pic:pic xmlns:pic="http://schemas.openxmlformats.org/drawingml/2006/picture">
+                  <pic:nvPicPr>
+                    <pic:cNvPr id="1857506502" name=""/>
+                    <pic:cNvPicPr/>
+                  </pic:nvPicPr>
+                  <pic:blipFill>
+                    <a:blip r:embed="rId11"/>
+                    <a:stretch>
+                      <a:fillRect/>
+                    </a:stretch>
+                  </pic:blipFill>
+                  <pic:spPr>
+                    <a:xfrm>
+                      <a:off x="0" y="0"/>
+                      <a:ext cx="5731510" cy="2524125"/>
+                    </a:xfrm>
+                    <a:prstGeom prst="rect">
+                      <a:avLst/>
+                    </a:prstGeom>
+                  </pic:spPr>
+                </pic:pic>
+              </a:graphicData>
+            </a:graphic>
+          </wp:inline>
+        </w:drawing>
+      </w:r>
+      <w:r>
+        <w:rPr>
+          <w:rFonts w:ascii="Book Antiqua" w:hAnsi="Book Antiqua"/>
+          <w:sz w:val="24"/>
+          <w:szCs w:val="22"/>
+        </w:rPr>
+        <w:t xml:space="preserve"> </w:t>
+      </w:r>
+    </w:p>
+    <w:p>
+      <w:pPr>
+        <w:pStyle w:val="ListParagraph"/>
+        <w:numPr>
+          <w:ilvl w:val="0"/>
+          <w:numId w:val="4"/>
+        </w:numPr>
+        <w:jc w:val="both"/>
+        <w:rPr>
+          <w:rFonts w:ascii="Book Antiqua" w:hAnsi="Book Antiqua"/>
+          <w:sz w:val="24"/>
+          <w:szCs w:val="22"/>
+        </w:rPr>
+      </w:pPr>
+      <w:r>
+        <w:rPr>
+          <w:rFonts w:ascii="Book Antiqua" w:hAnsi="Book Antiqua"/>
+          <w:sz w:val="24"/>
+          <w:szCs w:val="22"/>
+        </w:rPr>
+        <w:lastRenderedPageBreak/>
+        <w:t>Now we have to host a website inside the container.</w:t>
+      </w:r>
+    </w:p>
+    <w:p>
+      <w:pPr>
+        <w:pStyle w:val="ListParagraph"/>
+        <w:numPr>
+          <w:ilvl w:val="0"/>
+          <w:numId w:val="4"/>
+        </w:numPr>
+        <w:jc w:val="both"/>
+        <w:rPr>
+          <w:rFonts w:ascii="Book Antiqua" w:hAnsi="Book Antiqua"/>
+          <w:sz w:val="24"/>
+          <w:szCs w:val="22"/>
+        </w:rPr>
+      </w:pPr>
+      <w:r>
+        <w:rPr>
+          <w:rFonts w:ascii="Book Antiqua" w:hAnsi="Book Antiqua"/>
+          <w:sz w:val="24"/>
+          <w:szCs w:val="22"/>
+        </w:rPr>
+        <w:t>The container is isolated</w:t>
+      </w:r>
+      <w:r>
+        <w:rPr>
+          <w:rFonts w:ascii="Book Antiqua" w:hAnsi="Book Antiqua"/>
+          <w:sz w:val="24"/>
+          <w:szCs w:val="22"/>
+        </w:rPr>
+        <w:t xml:space="preserve"> and the IP is different than our instance.</w:t>
+      </w:r>
+    </w:p>
+    <w:p>
+      <w:pPr>
+        <w:pStyle w:val="ListParagraph"/>
+        <w:numPr>
+          <w:ilvl w:val="0"/>
+          <w:numId w:val="4"/>
+        </w:numPr>
+        <w:jc w:val="both"/>
+        <w:rPr>
+          <w:rFonts w:ascii="Book Antiqua" w:hAnsi="Book Antiqua"/>
+          <w:sz w:val="24"/>
+          <w:szCs w:val="22"/>
+        </w:rPr>
+      </w:pPr>
+      <w:proofErr w:type="gramStart"/>
+      <w:r>
+        <w:rPr>
+          <w:rFonts w:ascii="Book Antiqua" w:hAnsi="Book Antiqua"/>
+          <w:sz w:val="24"/>
+          <w:szCs w:val="22"/>
+        </w:rPr>
+        <w:t>So</w:t>
+      </w:r>
+      <w:proofErr w:type="gramEnd"/>
+      <w:r>
+        <w:rPr>
+          <w:rFonts w:ascii="Book Antiqua" w:hAnsi="Book Antiqua"/>
+          <w:sz w:val="24"/>
+          <w:szCs w:val="22"/>
+        </w:rPr>
+        <w:t xml:space="preserve"> we need to expose the port number of the container.</w:t>
+      </w:r>
+    </w:p>
+    <w:p>
+      <w:pPr>
+        <w:pStyle w:val="ListParagraph"/>
+        <w:numPr>
+          <w:ilvl w:val="0"/>
+          <w:numId w:val="4"/>
+        </w:numPr>
+        <w:jc w:val="both"/>
+        <w:rPr>
+          <w:rFonts w:ascii="Book Antiqua" w:hAnsi="Book Antiqua"/>
+          <w:sz w:val="24"/>
+          <w:szCs w:val="22"/>
+        </w:rPr>
+      </w:pPr>
+      <w:r>
+        <w:rPr>
+          <w:rFonts w:ascii="Book Antiqua" w:hAnsi="Book Antiqua"/>
+          <w:sz w:val="24"/>
+          <w:szCs w:val="22"/>
+        </w:rPr>
+        <w:t>Hit command “docker run -d -p 8080:80 nginx”.</w:t>
+      </w:r>
+    </w:p>
+    <w:p>
+      <w:pPr>
+        <w:ind w:left="360"/>
+        <w:jc w:val="both"/>
+        <w:rPr>
+          <w:rFonts w:ascii="Book Antiqua" w:hAnsi="Book Antiqua"/>
+          <w:sz w:val="24"/>
+          <w:szCs w:val="22"/>
+        </w:rPr>
+      </w:pPr>
+      <w:r>
+        <w:rPr>
+          <w:rFonts w:ascii="Book Antiqua" w:hAnsi="Book Antiqua"/>
+          <w:sz w:val="24"/>
+          <w:szCs w:val="22"/>
+        </w:rPr>
+        <w:drawing>
+          <wp:inline distT="0" distB="0" distL="0" distR="0" wp14:anchorId="3112DE96" wp14:editId="1870BFA4">
+            <wp:extent cx="5731510" cy="942975"/>
+            <wp:effectExtent l="0" t="0" r="2540" b="9525"/>
+            <wp:docPr id="1286196280" name="Picture 1"/>
+            <wp:cNvGraphicFramePr>
+              <a:graphicFrameLocks xmlns:a="http://schemas.openxmlformats.org/drawingml/2006/main" noChangeAspect="1"/>
+            </wp:cNvGraphicFramePr>
+            <a:graphic xmlns:a="http://schemas.openxmlformats.org/drawingml/2006/main">
+              <a:graphicData uri="http://schemas.openxmlformats.org/drawingml/2006/picture">
+                <pic:pic xmlns:pic="http://schemas.openxmlformats.org/drawingml/2006/picture">
+                  <pic:nvPicPr>
+                    <pic:cNvPr id="1286196280" name=""/>
+                    <pic:cNvPicPr/>
+                  </pic:nvPicPr>
+                  <pic:blipFill>
+                    <a:blip r:embed="rId12"/>
+                    <a:stretch>
+                      <a:fillRect/>
+                    </a:stretch>
+                  </pic:blipFill>
+                  <pic:spPr>
+                    <a:xfrm>
+                      <a:off x="0" y="0"/>
+                      <a:ext cx="5731510" cy="942975"/>
+                    </a:xfrm>
+                    <a:prstGeom prst="rect">
+                      <a:avLst/>
+                    </a:prstGeom>
+                  </pic:spPr>
+                </pic:pic>
+              </a:graphicData>
+            </a:graphic>
+          </wp:inline>
+        </w:drawing>
+      </w:r>
+    </w:p>
+    <w:p>
+      <w:pPr>
+        <w:pStyle w:val="ListParagraph"/>
+        <w:numPr>
+          <w:ilvl w:val="0"/>
+          <w:numId w:val="4"/>
+        </w:numPr>
+        <w:jc w:val="both"/>
+        <w:rPr>
+          <w:rFonts w:ascii="Book Antiqua" w:hAnsi="Book Antiqua"/>
+          <w:sz w:val="24"/>
+          <w:szCs w:val="22"/>
+        </w:rPr>
+      </w:pPr>
+      <w:r>
+        <w:rPr>
+          <w:rFonts w:ascii="Book Antiqua" w:hAnsi="Book Antiqua"/>
+          <w:sz w:val="24"/>
+          <w:szCs w:val="22"/>
+        </w:rPr>
+        <w:t>Not the container is running.</w:t>
+      </w:r>
+    </w:p>
+    <w:p>
+      <w:pPr>
+        <w:pStyle w:val="ListParagraph"/>
+        <w:numPr>
+          <w:ilvl w:val="0"/>
+          <w:numId w:val="4"/>
+        </w:numPr>
+        <w:jc w:val="both"/>
+        <w:rPr>
+          <w:rFonts w:ascii="Book Antiqua" w:hAnsi="Book Antiqua"/>
+          <w:sz w:val="24"/>
+          <w:szCs w:val="22"/>
+        </w:rPr>
+      </w:pPr>
+      <w:r>
+        <w:rPr>
+          <w:rFonts w:ascii="Book Antiqua" w:hAnsi="Book Antiqua"/>
+          <w:sz w:val="24"/>
+          <w:szCs w:val="22"/>
+        </w:rPr>
+        <w:t>Hit the IP of your instance with the port number to check.</w:t>
+      </w:r>
+    </w:p>
+    <w:p>
+      <w:pPr>
+        <w:ind w:left="360"/>
+        <w:jc w:val="both"/>
+        <w:rPr>
+          <w:rFonts w:ascii="Book Antiqua" w:hAnsi="Book Antiqua"/>
+          <w:sz w:val="24"/>
+          <w:szCs w:val="22"/>
+        </w:rPr>
+      </w:pPr>
+      <w:r>
+        <w:rPr>
+          <w:rFonts w:ascii="Book Antiqua" w:hAnsi="Book Antiqua"/>
+          <w:sz w:val="24"/>
+          <w:szCs w:val="22"/>
+        </w:rPr>
+        <w:drawing>
+          <wp:inline distT="0" distB="0" distL="0" distR="0" wp14:anchorId="3609E181" wp14:editId="4020181B">
+            <wp:extent cx="5731510" cy="1259840"/>
+            <wp:effectExtent l="0" t="0" r="2540" b="0"/>
+            <wp:docPr id="709040719" name="Picture 1"/>
+            <wp:cNvGraphicFramePr>
+              <a:graphicFrameLocks xmlns:a="http://schemas.openxmlformats.org/drawingml/2006/main" noChangeAspect="1"/>
+            </wp:cNvGraphicFramePr>
+            <a:graphic xmlns:a="http://schemas.openxmlformats.org/drawingml/2006/main">
+              <a:graphicData uri="http://schemas.openxmlformats.org/drawingml/2006/picture">
+                <pic:pic xmlns:pic="http://schemas.openxmlformats.org/drawingml/2006/picture">
+                  <pic:nvPicPr>
+                    <pic:cNvPr id="709040719" name=""/>
+                    <pic:cNvPicPr/>
+                  </pic:nvPicPr>
+                  <pic:blipFill>
+                    <a:blip r:embed="rId13"/>
+                    <a:stretch>
+                      <a:fillRect/>
+                    </a:stretch>
+                  </pic:blipFill>
+                  <pic:spPr>
+                    <a:xfrm>
+                      <a:off x="0" y="0"/>
+                      <a:ext cx="5731510" cy="1259840"/>
+                    </a:xfrm>
+                    <a:prstGeom prst="rect">
+                      <a:avLst/>
+                    </a:prstGeom>
+                  </pic:spPr>
+                </pic:pic>
+              </a:graphicData>
+            </a:graphic>
+          </wp:inline>
+        </w:drawing>
+      </w:r>
+    </w:p>
+    <w:p>
+      <w:pPr>
+        <w:pStyle w:val="ListParagraph"/>
+        <w:numPr>
+          <w:ilvl w:val="0"/>
+          <w:numId w:val="4"/>
+        </w:numPr>
+        <w:jc w:val="both"/>
+        <w:rPr>
+          <w:rFonts w:ascii="Book Antiqua" w:hAnsi="Book Antiqua"/>
+          <w:sz w:val="24"/>
+          <w:szCs w:val="22"/>
+        </w:rPr>
+      </w:pPr>
+      <w:r>
+        <w:rPr>
+          <w:rFonts w:ascii="Book Antiqua" w:hAnsi="Book Antiqua"/>
+          <w:sz w:val="24"/>
+          <w:szCs w:val="22"/>
+        </w:rPr>
+        <w:t>Now we want our page instead of nginx.</w:t>
+      </w:r>
+    </w:p>
+    <w:p>
+      <w:pPr>
+        <w:pStyle w:val="ListParagraph"/>
+        <w:numPr>
+          <w:ilvl w:val="0"/>
+          <w:numId w:val="4"/>
+        </w:numPr>
+        <w:jc w:val="both"/>
+        <w:rPr>
+          <w:rFonts w:ascii="Book Antiqua" w:hAnsi="Book Antiqua"/>
+          <w:sz w:val="24"/>
+          <w:szCs w:val="22"/>
+        </w:rPr>
+      </w:pPr>
+      <w:r>
+        <w:rPr>
+          <w:rFonts w:ascii="Book Antiqua" w:hAnsi="Book Antiqua"/>
+          <w:sz w:val="24"/>
+          <w:szCs w:val="22"/>
+        </w:rPr>
+        <w:t>Create a file named index.html.</w:t>
+      </w:r>
+    </w:p>
+    <w:p>
+      <w:pPr>
+        <w:pStyle w:val="ListParagraph"/>
+        <w:numPr>
+          <w:ilvl w:val="0"/>
+          <w:numId w:val="4"/>
+        </w:numPr>
+        <w:jc w:val="both"/>
+        <w:rPr>
+          <w:rFonts w:ascii="Book Antiqua" w:hAnsi="Book Antiqua"/>
+          <w:sz w:val="24"/>
+          <w:szCs w:val="22"/>
+        </w:rPr>
+      </w:pPr>
+      <w:r>
+        <w:rPr>
+          <w:rFonts w:ascii="Book Antiqua" w:hAnsi="Book Antiqua"/>
+          <w:sz w:val="24"/>
+          <w:szCs w:val="22"/>
+        </w:rPr>
+        <w:t>Now we need to copy the index.html file in the container.</w:t>
+      </w:r>
+    </w:p>
+    <w:p>
+      <w:pPr>
+        <w:pStyle w:val="ListParagraph"/>
+        <w:numPr>
+          <w:ilvl w:val="0"/>
+          <w:numId w:val="4"/>
+        </w:numPr>
+        <w:jc w:val="both"/>
+        <w:rPr>
+          <w:rFonts w:ascii="Book Antiqua" w:hAnsi="Book Antiqua"/>
+          <w:sz w:val="24"/>
+          <w:szCs w:val="22"/>
+        </w:rPr>
+      </w:pPr>
+      <w:r>
+        <w:rPr>
+          <w:rFonts w:ascii="Book Antiqua" w:hAnsi="Book Antiqua"/>
+          <w:sz w:val="24"/>
+          <w:szCs w:val="22"/>
+        </w:rPr>
+        <w:t xml:space="preserve">Hit command “docker cp index.html </w:t>
+      </w:r>
+      <w:proofErr w:type="spellStart"/>
+      <w:r>
+        <w:rPr>
+          <w:rFonts w:ascii="Book Antiqua" w:hAnsi="Book Antiqua"/>
+          <w:sz w:val="24"/>
+          <w:szCs w:val="22"/>
+        </w:rPr>
+        <w:t>container_name</w:t>
+      </w:r>
+      <w:proofErr w:type="spellEnd"/>
+      <w:r>
+        <w:rPr>
+          <w:rFonts w:ascii="Book Antiqua" w:hAnsi="Book Antiqua"/>
+          <w:sz w:val="24"/>
+          <w:szCs w:val="22"/>
+        </w:rPr>
+        <w:t>:/</w:t>
+      </w:r>
+      <w:proofErr w:type="spellStart"/>
+      <w:r>
+        <w:rPr>
+          <w:rFonts w:ascii="Book Antiqua" w:hAnsi="Book Antiqua"/>
+          <w:sz w:val="24"/>
+          <w:szCs w:val="22"/>
+        </w:rPr>
+        <w:t>usr</w:t>
+      </w:r>
+      <w:proofErr w:type="spellEnd"/>
+      <w:r>
+        <w:rPr>
+          <w:rFonts w:ascii="Book Antiqua" w:hAnsi="Book Antiqua"/>
+          <w:sz w:val="24"/>
+          <w:szCs w:val="22"/>
+        </w:rPr>
+        <w:t>/share/nginx/html/” to copy the index.html file to the container.</w:t>
+      </w:r>
+    </w:p>
+    <w:p>
+      <w:pPr>
+        <w:pStyle w:val="ListParagraph"/>
+        <w:numPr>
+          <w:ilvl w:val="0"/>
+          <w:numId w:val="4"/>
+        </w:numPr>
+        <w:jc w:val="both"/>
+        <w:rPr>
+          <w:rFonts w:ascii="Book Antiqua" w:hAnsi="Book Antiqua"/>
+          <w:sz w:val="24"/>
+          <w:szCs w:val="22"/>
+        </w:rPr>
+      </w:pPr>
+      <w:r>
+        <w:rPr>
+          <w:rFonts w:ascii="Book Antiqua" w:hAnsi="Book Antiqua"/>
+          <w:sz w:val="24"/>
+          <w:szCs w:val="22"/>
+        </w:rPr>
+        <w:t>now try to hit the IP of your instance with the port number 8080.</w:t>
+      </w:r>
+    </w:p>
+    <w:p>
+      <w:pPr>
+        <w:ind w:left="360"/>
+        <w:jc w:val="both"/>
+        <w:rPr>
+          <w:rFonts w:ascii="Book Antiqua" w:hAnsi="Book Antiqua"/>
+          <w:sz w:val="24"/>
+          <w:szCs w:val="22"/>
+        </w:rPr>
+      </w:pPr>
+      <w:r>
+        <w:rPr>
+          <w:rFonts w:ascii="Book Antiqua" w:hAnsi="Book Antiqua"/>
+          <w:sz w:val="24"/>
+          <w:szCs w:val="22"/>
+        </w:rPr>
+        <w:drawing>
+          <wp:inline distT="0" distB="0" distL="0" distR="0" wp14:anchorId="0C4C8863" wp14:editId="0E5E48AA">
+            <wp:extent cx="5731510" cy="1323975"/>
+            <wp:effectExtent l="0" t="0" r="2540" b="9525"/>
+            <wp:docPr id="1289633641" name="Picture 1"/>
+            <wp:cNvGraphicFramePr>
+              <a:graphicFrameLocks xmlns:a="http://schemas.openxmlformats.org/drawingml/2006/main" noChangeAspect="1"/>
+            </wp:cNvGraphicFramePr>
+            <a:graphic xmlns:a="http://schemas.openxmlformats.org/drawingml/2006/main">
+              <a:graphicData uri="http://schemas.openxmlformats.org/drawingml/2006/picture">
+                <pic:pic xmlns:pic="http://schemas.openxmlformats.org/drawingml/2006/picture">
+                  <pic:nvPicPr>
+                    <pic:cNvPr id="1289633641" name=""/>
+                    <pic:cNvPicPr/>
+                  </pic:nvPicPr>
+                  <pic:blipFill>
+                    <a:blip r:embed="rId14"/>
+                    <a:stretch>
+                      <a:fillRect/>
+                    </a:stretch>
+                  </pic:blipFill>
+                  <pic:spPr>
+                    <a:xfrm>
+                      <a:off x="0" y="0"/>
+                      <a:ext cx="5731510" cy="1323975"/>
+                    </a:xfrm>
+                    <a:prstGeom prst="rect">
+                      <a:avLst/>
+                    </a:prstGeom>
+                  </pic:spPr>
+                </pic:pic>
+              </a:graphicData>
+            </a:graphic>
+          </wp:inline>
+        </w:drawing>
+      </w:r>
+    </w:p>
+    <w:p>
+      <w:pPr>
+        <w:ind w:left="360"/>
+        <w:jc w:val="both"/>
+        <w:rPr>
+          <w:rFonts w:ascii="Book Antiqua" w:hAnsi="Book Antiqua"/>
+          <w:sz w:val="24"/>
+          <w:szCs w:val="22"/>
+        </w:rPr>
+      </w:pPr>
+      <w:r>
+        <w:rPr>
+          <w:rFonts w:ascii="Book Antiqua" w:hAnsi="Book Antiqua"/>
+          <w:sz w:val="24"/>
+          <w:szCs w:val="22"/>
+        </w:rPr>
+        <w:drawing>
+          <wp:inline distT="0" distB="0" distL="0" distR="0" wp14:anchorId="7D99615D" wp14:editId="610AF4FD">
+            <wp:extent cx="5038725" cy="1866900"/>
+            <wp:effectExtent l="0" t="0" r="9525" b="0"/>
+            <wp:docPr id="694070977" name="Picture 1"/>
+            <wp:cNvGraphicFramePr>
+              <a:graphicFrameLocks xmlns:a="http://schemas.openxmlformats.org/drawingml/2006/main" noChangeAspect="1"/>
+            </wp:cNvGraphicFramePr>
+            <a:graphic xmlns:a="http://schemas.openxmlformats.org/drawingml/2006/main">
+              <a:graphicData uri="http://schemas.openxmlformats.org/drawingml/2006/picture">
+                <pic:pic xmlns:pic="http://schemas.openxmlformats.org/drawingml/2006/picture">
+                  <pic:nvPicPr>
+                    <pic:cNvPr id="694070977" name=""/>
+                    <pic:cNvPicPr/>
+                  </pic:nvPicPr>
+                  <pic:blipFill>
+                    <a:blip r:embed="rId15"/>
+                    <a:stretch>
+                      <a:fillRect/>
+                    </a:stretch>
+                  </pic:blipFill>
+                  <pic:spPr>
+                    <a:xfrm>
+                      <a:off x="0" y="0"/>
+                      <a:ext cx="5039432" cy="1867162"/>
+                    </a:xfrm>
+                    <a:prstGeom prst="rect">
+                      <a:avLst/>
+                    </a:prstGeom>
+                  </pic:spPr>
+                </pic:pic>
+              </a:graphicData>
+            </a:graphic>
+          </wp:inline>
+        </w:drawing>
+      </w:r>
+    </w:p>
+    <w:p>
+      <w:pPr>
+        <w:pStyle w:val="ListParagraph"/>
+        <w:numPr>
+          <w:ilvl w:val="0"/>
+          <w:numId w:val="4"/>
+        </w:numPr>
+        <w:jc w:val="both"/>
+        <w:rPr>
+          <w:rFonts w:ascii="Book Antiqua" w:hAnsi="Book Antiqua"/>
+          <w:sz w:val="24"/>
+          <w:szCs w:val="22"/>
+        </w:rPr>
+      </w:pPr>
+      <w:r>
+        <w:rPr>
+          <w:rFonts w:ascii="Book Antiqua" w:hAnsi="Book Antiqua"/>
+          <w:sz w:val="24"/>
+          <w:szCs w:val="22"/>
+        </w:rPr>
+        <w:lastRenderedPageBreak/>
+        <w:t>We are forwarding all the requests coming to port 8080 on the host machine to port 80 inside the Docker container.</w:t>
+      </w:r>
+    </w:p>
+    <w:p>
+      <w:pPr>
+        <w:pStyle w:val="ListParagraph"/>
+        <w:numPr>
+          <w:ilvl w:val="0"/>
+          <w:numId w:val="4"/>
+        </w:numPr>
+        <w:jc w:val="both"/>
+        <w:rPr>
+          <w:rFonts w:ascii="Book Antiqua" w:hAnsi="Book Antiqua"/>
+          <w:sz w:val="24"/>
+          <w:szCs w:val="22"/>
+        </w:rPr>
+      </w:pPr>
+      <w:r>
+        <w:rPr>
+          <w:rFonts w:ascii="Book Antiqua" w:hAnsi="Book Antiqua"/>
+          <w:sz w:val="24"/>
+          <w:szCs w:val="22"/>
+        </w:rPr>
+        <w:t xml:space="preserve"># </w:t>
+      </w:r>
+      <w:r>
+        <w:rPr>
+          <w:rFonts w:ascii="Book Antiqua" w:hAnsi="Book Antiqua"/>
+          <w:sz w:val="24"/>
+          <w:szCs w:val="22"/>
+        </w:rPr>
+        <w:t xml:space="preserve">docker run -d -p 8080:80 </w:t>
+      </w:r>
+      <w:proofErr w:type="gramStart"/>
+      <w:r>
+        <w:rPr>
+          <w:rFonts w:ascii="Book Antiqua" w:hAnsi="Book Antiqua"/>
+          <w:sz w:val="24"/>
+          <w:szCs w:val="22"/>
+        </w:rPr>
+        <w:t>nginx</w:t>
+      </w:r>
+      <w:r>
+        <w:rPr>
+          <w:rFonts w:ascii="Book Antiqua" w:hAnsi="Book Antiqua"/>
+          <w:sz w:val="24"/>
+          <w:szCs w:val="22"/>
+        </w:rPr>
+        <w:t xml:space="preserve"> </w:t>
+      </w:r>
+      <w:r>
+        <w:rPr>
+          <w:rFonts w:ascii="Book Antiqua" w:hAnsi="Book Antiqua"/>
+          <w:sz w:val="24"/>
+          <w:szCs w:val="22"/>
+        </w:rPr>
+        <w:t>:</w:t>
+      </w:r>
+      <w:proofErr w:type="gramEnd"/>
+      <w:r>
+        <w:rPr>
+          <w:rFonts w:ascii="Book Antiqua" w:hAnsi="Book Antiqua"/>
+          <w:sz w:val="24"/>
+          <w:szCs w:val="22"/>
+        </w:rPr>
+        <w:t xml:space="preserve"> This command explicitly specifies a port mapping. It maps port 80 inside the container to port 8080 on the host machine. In other words, it binds port 8080 on the host to port 80 in the container, allowing you to access the web server running inside the container via http://localhost:8080.</w:t>
+      </w:r>
+    </w:p>
+    <w:p>
+      <w:pPr>
+        <w:pStyle w:val="ListParagraph"/>
+        <w:numPr>
+          <w:ilvl w:val="0"/>
+          <w:numId w:val="4"/>
+        </w:numPr>
+        <w:jc w:val="both"/>
+        <w:rPr>
+          <w:rFonts w:ascii="Book Antiqua" w:hAnsi="Book Antiqua"/>
+          <w:sz w:val="24"/>
+          <w:szCs w:val="22"/>
+        </w:rPr>
+      </w:pPr>
+      <w:r>
+        <w:rPr>
+          <w:rFonts w:ascii="Book Antiqua" w:hAnsi="Book Antiqua"/>
+          <w:sz w:val="24"/>
+          <w:szCs w:val="22"/>
+        </w:rPr>
+        <w:t xml:space="preserve"># </w:t>
+      </w:r>
+      <w:r>
+        <w:rPr>
+          <w:rFonts w:ascii="Book Antiqua" w:hAnsi="Book Antiqua"/>
+          <w:sz w:val="24"/>
+          <w:szCs w:val="22"/>
+        </w:rPr>
+        <w:t xml:space="preserve">docker run -d -P </w:t>
+      </w:r>
+      <w:proofErr w:type="gramStart"/>
+      <w:r>
+        <w:rPr>
+          <w:rFonts w:ascii="Book Antiqua" w:hAnsi="Book Antiqua"/>
+          <w:sz w:val="24"/>
+          <w:szCs w:val="22"/>
+        </w:rPr>
+        <w:t>nginx</w:t>
+      </w:r>
+      <w:r>
+        <w:rPr>
+          <w:rFonts w:ascii="Book Antiqua" w:hAnsi="Book Antiqua"/>
+          <w:sz w:val="24"/>
+          <w:szCs w:val="22"/>
+        </w:rPr>
+        <w:t xml:space="preserve"> </w:t>
+      </w:r>
+      <w:r>
+        <w:rPr>
+          <w:rFonts w:ascii="Book Antiqua" w:hAnsi="Book Antiqua"/>
+          <w:sz w:val="24"/>
+          <w:szCs w:val="22"/>
+        </w:rPr>
+        <w:t>:</w:t>
+      </w:r>
+      <w:proofErr w:type="gramEnd"/>
+      <w:r>
+        <w:rPr>
+          <w:rFonts w:ascii="Book Antiqua" w:hAnsi="Book Antiqua"/>
+          <w:sz w:val="24"/>
+          <w:szCs w:val="22"/>
+        </w:rPr>
+        <w:t xml:space="preserve"> This command uses automatic port mapping. It tells Docker to choose a random port on the host machine and map it to the default port exposed by the container. So, if the container exposes port 80, Docker will map it to a random port on the host machine. You can use </w:t>
+      </w:r>
+      <w:r>
+        <w:rPr>
+          <w:rFonts w:ascii="Book Antiqua" w:hAnsi="Book Antiqua"/>
+          <w:sz w:val="24"/>
+          <w:szCs w:val="22"/>
+        </w:rPr>
+        <w:t>“</w:t>
+      </w:r>
+      <w:r>
+        <w:rPr>
+          <w:rFonts w:ascii="Book Antiqua" w:hAnsi="Book Antiqua"/>
+          <w:sz w:val="24"/>
+          <w:szCs w:val="22"/>
+        </w:rPr>
+        <w:t xml:space="preserve">docker </w:t>
+      </w:r>
+      <w:proofErr w:type="spellStart"/>
+      <w:r>
+        <w:rPr>
+          <w:rFonts w:ascii="Book Antiqua" w:hAnsi="Book Antiqua"/>
+          <w:sz w:val="24"/>
+          <w:szCs w:val="22"/>
+        </w:rPr>
+        <w:t>ps</w:t>
+      </w:r>
+      <w:proofErr w:type="spellEnd"/>
+      <w:r>
+        <w:rPr>
+          <w:rFonts w:ascii="Book Antiqua" w:hAnsi="Book Antiqua"/>
+          <w:sz w:val="24"/>
+          <w:szCs w:val="22"/>
+        </w:rPr>
+        <w:t>”</w:t>
+      </w:r>
+      <w:r>
+        <w:rPr>
+          <w:rFonts w:ascii="Book Antiqua" w:hAnsi="Book Antiqua"/>
+          <w:sz w:val="24"/>
+          <w:szCs w:val="22"/>
+        </w:rPr>
+        <w:t xml:space="preserve"> to see which port has been assigned.</w:t>
+      </w:r>
+    </w:p>
+    <w:p>
+      <w:pPr>
+        <w:pStyle w:val="ListParagraph"/>
+        <w:numPr>
+          <w:ilvl w:val="0"/>
+          <w:numId w:val="4"/>
+        </w:numPr>
+        <w:jc w:val="both"/>
+        <w:rPr>
+          <w:rFonts w:ascii="Book Antiqua" w:hAnsi="Book Antiqua"/>
+          <w:sz w:val="24"/>
+          <w:szCs w:val="22"/>
+        </w:rPr>
+      </w:pPr>
+      <w:r>
+        <w:rPr>
+          <w:rFonts w:ascii="Book Antiqua" w:hAnsi="Book Antiqua"/>
+          <w:sz w:val="24"/>
+          <w:szCs w:val="22"/>
+        </w:rPr>
+        <w:t xml:space="preserve">Now we don’t have to give the port </w:t>
+      </w:r>
+      <w:proofErr w:type="spellStart"/>
+      <w:r>
+        <w:rPr>
+          <w:rFonts w:ascii="Book Antiqua" w:hAnsi="Book Antiqua"/>
+          <w:sz w:val="24"/>
+          <w:szCs w:val="22"/>
+        </w:rPr>
+        <w:t>everytime</w:t>
+      </w:r>
+      <w:proofErr w:type="spellEnd"/>
+      <w:r>
+        <w:rPr>
+          <w:rFonts w:ascii="Book Antiqua" w:hAnsi="Book Antiqua"/>
+          <w:sz w:val="24"/>
+          <w:szCs w:val="22"/>
+        </w:rPr>
+        <w:t xml:space="preserve"> we can use random ports.</w:t>
+      </w:r>
+    </w:p>
+    <w:p>
+      <w:pPr>
+        <w:pStyle w:val="ListParagraph"/>
+        <w:jc w:val="both"/>
+        <w:rPr>
+          <w:rFonts w:ascii="Book Antiqua" w:hAnsi="Book Antiqua"/>
+          <w:sz w:val="24"/>
+          <w:szCs w:val="22"/>
+        </w:rPr>
+      </w:pPr>
+    </w:p>
+    <w:p>
+      <w:pPr>
+        <w:pStyle w:val="ListParagraph"/>
+        <w:jc w:val="both"/>
+        <w:rPr>
+          <w:rFonts w:ascii="Book Antiqua" w:hAnsi="Book Antiqua"/>
+          <w:sz w:val="24"/>
+          <w:szCs w:val="22"/>
+        </w:rPr>
+      </w:pPr>
+    </w:p>
+    <w:p>
+      <w:pPr>
+        <w:pStyle w:val="ListParagraph"/>
+        <w:numPr>
+          <w:ilvl w:val="0"/>
+          <w:numId w:val="4"/>
+        </w:numPr>
+        <w:jc w:val="both"/>
+        <w:rPr>
+          <w:rFonts w:ascii="Book Antiqua" w:hAnsi="Book Antiqua"/>
+          <w:sz w:val="24"/>
+          <w:szCs w:val="22"/>
+        </w:rPr>
+      </w:pPr>
+      <w:r>
+        <w:rPr>
+          <w:rFonts w:ascii="Book Antiqua" w:hAnsi="Book Antiqua"/>
+          <w:sz w:val="24"/>
+          <w:szCs w:val="22"/>
+        </w:rPr>
+        <w:t>Now we will create another container and host another webpage in that container.</w:t>
+      </w:r>
+    </w:p>
+    <w:p>
+      <w:pPr>
+        <w:pStyle w:val="ListParagraph"/>
+        <w:numPr>
+          <w:ilvl w:val="0"/>
+          <w:numId w:val="4"/>
+        </w:numPr>
+        <w:jc w:val="both"/>
+        <w:rPr>
+          <w:rFonts w:ascii="Book Antiqua" w:hAnsi="Book Antiqua"/>
+          <w:sz w:val="24"/>
+          <w:szCs w:val="22"/>
+        </w:rPr>
+      </w:pPr>
+      <w:r>
+        <w:rPr>
+          <w:rFonts w:ascii="Book Antiqua" w:hAnsi="Book Antiqua"/>
+          <w:sz w:val="24"/>
+          <w:szCs w:val="22"/>
+        </w:rPr>
+        <w:t>Hit command “docker run -d -P nginx”. This command will create another container.</w:t>
+      </w:r>
+    </w:p>
+    <w:p>
+      <w:pPr>
+        <w:ind w:left="360"/>
+        <w:jc w:val="both"/>
+        <w:rPr>
+          <w:rFonts w:ascii="Book Antiqua" w:hAnsi="Book Antiqua"/>
+          <w:sz w:val="24"/>
+          <w:szCs w:val="22"/>
+        </w:rPr>
+      </w:pPr>
+      <w:r>
+        <w:rPr>
+          <w:rFonts w:ascii="Book Antiqua" w:hAnsi="Book Antiqua"/>
+          <w:sz w:val="24"/>
+          <w:szCs w:val="22"/>
+        </w:rPr>
+        <w:drawing>
+          <wp:inline distT="0" distB="0" distL="0" distR="0" wp14:anchorId="11F62F3C" wp14:editId="15C31F3E">
+            <wp:extent cx="5731510" cy="1685925"/>
+            <wp:effectExtent l="0" t="0" r="2540" b="9525"/>
+            <wp:docPr id="1886356881" name="Picture 1"/>
+            <wp:cNvGraphicFramePr>
+              <a:graphicFrameLocks xmlns:a="http://schemas.openxmlformats.org/drawingml/2006/main" noChangeAspect="1"/>
+            </wp:cNvGraphicFramePr>
+            <a:graphic xmlns:a="http://schemas.openxmlformats.org/drawingml/2006/main">
+              <a:graphicData uri="http://schemas.openxmlformats.org/drawingml/2006/picture">
+                <pic:pic xmlns:pic="http://schemas.openxmlformats.org/drawingml/2006/picture">
+                  <pic:nvPicPr>
+                    <pic:cNvPr id="1886356881" name=""/>
+                    <pic:cNvPicPr/>
+                  </pic:nvPicPr>
+                  <pic:blipFill>
+                    <a:blip r:embed="rId16"/>
+                    <a:stretch>
+                      <a:fillRect/>
+                    </a:stretch>
+                  </pic:blipFill>
+                  <pic:spPr>
+                    <a:xfrm>
+                      <a:off x="0" y="0"/>
+                      <a:ext cx="5731510" cy="1685925"/>
+                    </a:xfrm>
+                    <a:prstGeom prst="rect">
+                      <a:avLst/>
+                    </a:prstGeom>
+                  </pic:spPr>
+                </pic:pic>
+              </a:graphicData>
+            </a:graphic>
+          </wp:inline>
+        </w:drawing>
+      </w:r>
+    </w:p>
+    <w:p>
+      <w:pPr>
+        <w:ind w:left="360"/>
+        <w:jc w:val="both"/>
+        <w:rPr>
+          <w:rFonts w:ascii="Book Antiqua" w:hAnsi="Book Antiqua"/>
+          <w:sz w:val="24"/>
+          <w:szCs w:val="22"/>
+        </w:rPr>
+      </w:pPr>
+      <w:r>
+        <w:rPr>
+          <w:rFonts w:ascii="Book Antiqua" w:hAnsi="Book Antiqua"/>
+          <w:sz w:val="24"/>
+          <w:szCs w:val="22"/>
+        </w:rPr>
+        <w:drawing>
+          <wp:inline distT="0" distB="0" distL="0" distR="0" wp14:anchorId="61BBE445" wp14:editId="250A2B6C">
+            <wp:extent cx="3952875" cy="2362200"/>
+            <wp:effectExtent l="0" t="0" r="9525" b="0"/>
+            <wp:docPr id="363048323" name="Picture 1"/>
+            <wp:cNvGraphicFramePr>
+              <a:graphicFrameLocks xmlns:a="http://schemas.openxmlformats.org/drawingml/2006/main" noChangeAspect="1"/>
+            </wp:cNvGraphicFramePr>
+            <a:graphic xmlns:a="http://schemas.openxmlformats.org/drawingml/2006/main">
+              <a:graphicData uri="http://schemas.openxmlformats.org/drawingml/2006/picture">
+                <pic:pic xmlns:pic="http://schemas.openxmlformats.org/drawingml/2006/picture">
+                  <pic:nvPicPr>
+                    <pic:cNvPr id="363048323" name=""/>
+                    <pic:cNvPicPr/>
+                  </pic:nvPicPr>
+                  <pic:blipFill>
+                    <a:blip r:embed="rId17"/>
+                    <a:stretch>
+                      <a:fillRect/>
+                    </a:stretch>
+                  </pic:blipFill>
+                  <pic:spPr>
+                    <a:xfrm>
+                      <a:off x="0" y="0"/>
+                      <a:ext cx="3953428" cy="2362530"/>
+                    </a:xfrm>
+                    <a:prstGeom prst="rect">
+                      <a:avLst/>
+                    </a:prstGeom>
+                  </pic:spPr>
+                </pic:pic>
+              </a:graphicData>
+            </a:graphic>
+          </wp:inline>
+        </w:drawing>
+      </w:r>
+    </w:p>
+    <w:p>
+      <w:pPr>
+        <w:ind w:left="360"/>
+        <w:jc w:val="both"/>
+        <w:rPr>
+          <w:rFonts w:ascii="Book Antiqua" w:hAnsi="Book Antiqua"/>
+          <w:sz w:val="24"/>
+          <w:szCs w:val="22"/>
+        </w:rPr>
+      </w:pPr>
+    </w:p>
+    <w:p>
+      <w:pPr>
+        <w:ind w:left="360"/>
+        <w:jc w:val="both"/>
+        <w:rPr>
+          <w:rFonts w:ascii="Book Antiqua" w:hAnsi="Book Antiqua"/>
+          <w:sz w:val="24"/>
+          <w:szCs w:val="22"/>
+        </w:rPr>
+      </w:pPr>
+    </w:p>
+    <w:p>
+      <w:pPr>
+        <w:pStyle w:val="ListParagraph"/>
+        <w:numPr>
+          <w:ilvl w:val="0"/>
+          <w:numId w:val="4"/>
+        </w:numPr>
+        <w:jc w:val="both"/>
+        <w:rPr>
+          <w:rFonts w:ascii="Book Antiqua" w:hAnsi="Book Antiqua"/>
+          <w:sz w:val="24"/>
+          <w:szCs w:val="22"/>
+        </w:rPr>
+      </w:pPr>
+      <w:r>
+        <w:rPr>
+          <w:rFonts w:ascii="Book Antiqua" w:hAnsi="Book Antiqua"/>
+          <w:sz w:val="24"/>
+          <w:szCs w:val="22"/>
+        </w:rPr>
+        <w:lastRenderedPageBreak/>
+        <w:t>We can also create a image with our container.</w:t>
+      </w:r>
+    </w:p>
+    <w:p>
+      <w:pPr>
+        <w:pStyle w:val="ListParagraph"/>
+        <w:numPr>
+          <w:ilvl w:val="0"/>
+          <w:numId w:val="4"/>
+        </w:numPr>
+        <w:jc w:val="both"/>
+        <w:rPr>
+          <w:rFonts w:ascii="Book Antiqua" w:hAnsi="Book Antiqua"/>
+          <w:sz w:val="24"/>
+          <w:szCs w:val="22"/>
+        </w:rPr>
+      </w:pPr>
+      <w:r>
+        <w:rPr>
+          <w:rFonts w:ascii="Book Antiqua" w:hAnsi="Book Antiqua"/>
+          <w:sz w:val="24"/>
+          <w:szCs w:val="22"/>
+        </w:rPr>
+        <w:t xml:space="preserve">Hit command “docker commit </w:t>
+      </w:r>
+      <w:proofErr w:type="spellStart"/>
+      <w:r>
+        <w:rPr>
+          <w:rFonts w:ascii="Book Antiqua" w:hAnsi="Book Antiqua"/>
+          <w:sz w:val="24"/>
+          <w:szCs w:val="22"/>
+        </w:rPr>
+        <w:t>container_name</w:t>
+      </w:r>
+      <w:proofErr w:type="spellEnd"/>
+      <w:r>
+        <w:rPr>
+          <w:rFonts w:ascii="Book Antiqua" w:hAnsi="Book Antiqua"/>
+          <w:sz w:val="24"/>
+          <w:szCs w:val="22"/>
+        </w:rPr>
+        <w:t xml:space="preserve"> </w:t>
+      </w:r>
+      <w:proofErr w:type="spellStart"/>
+      <w:r>
+        <w:rPr>
+          <w:rFonts w:ascii="Book Antiqua" w:hAnsi="Book Antiqua"/>
+          <w:sz w:val="24"/>
+          <w:szCs w:val="22"/>
+        </w:rPr>
+        <w:t>image_name</w:t>
+      </w:r>
+      <w:proofErr w:type="spellEnd"/>
+      <w:r>
+        <w:rPr>
+          <w:rFonts w:ascii="Book Antiqua" w:hAnsi="Book Antiqua"/>
+          <w:sz w:val="24"/>
+          <w:szCs w:val="22"/>
+        </w:rPr>
+        <w:t xml:space="preserve">”. Here you can give the name to </w:t>
+      </w:r>
+      <w:proofErr w:type="gramStart"/>
+      <w:r>
+        <w:rPr>
+          <w:rFonts w:ascii="Book Antiqua" w:hAnsi="Book Antiqua"/>
+          <w:sz w:val="24"/>
+          <w:szCs w:val="22"/>
+        </w:rPr>
+        <w:t>you</w:t>
+      </w:r>
+      <w:proofErr w:type="gramEnd"/>
+      <w:r>
+        <w:rPr>
+          <w:rFonts w:ascii="Book Antiqua" w:hAnsi="Book Antiqua"/>
+          <w:sz w:val="24"/>
+          <w:szCs w:val="22"/>
+        </w:rPr>
+        <w:t xml:space="preserve"> image.</w:t>
+      </w:r>
+    </w:p>
+    <w:p>
+      <w:pPr>
+        <w:ind w:left="360"/>
+        <w:jc w:val="both"/>
+        <w:rPr>
+          <w:rFonts w:ascii="Book Antiqua" w:hAnsi="Book Antiqua"/>
+          <w:sz w:val="24"/>
+          <w:szCs w:val="22"/>
+        </w:rPr>
+      </w:pPr>
+      <w:r>
+        <w:rPr>
+          <w:rFonts w:ascii="Book Antiqua" w:hAnsi="Book Antiqua"/>
+          <w:sz w:val="24"/>
+          <w:szCs w:val="22"/>
+        </w:rPr>
+        <w:drawing>
+          <wp:inline distT="0" distB="0" distL="0" distR="0" wp14:anchorId="51820F58" wp14:editId="2D0F9AB9">
+            <wp:extent cx="5731510" cy="1191895"/>
+            <wp:effectExtent l="0" t="0" r="2540" b="8255"/>
+            <wp:docPr id="2433369" name="Picture 1"/>
+            <wp:cNvGraphicFramePr>
+              <a:graphicFrameLocks xmlns:a="http://schemas.openxmlformats.org/drawingml/2006/main" noChangeAspect="1"/>
+            </wp:cNvGraphicFramePr>
+            <a:graphic xmlns:a="http://schemas.openxmlformats.org/drawingml/2006/main">
+              <a:graphicData uri="http://schemas.openxmlformats.org/drawingml/2006/picture">
+                <pic:pic xmlns:pic="http://schemas.openxmlformats.org/drawingml/2006/picture">
+                  <pic:nvPicPr>
+                    <pic:cNvPr id="2433369" name=""/>
+                    <pic:cNvPicPr/>
+                  </pic:nvPicPr>
+                  <pic:blipFill>
+                    <a:blip r:embed="rId18"/>
+                    <a:stretch>
+                      <a:fillRect/>
+                    </a:stretch>
+                  </pic:blipFill>
+                  <pic:spPr>
+                    <a:xfrm>
+                      <a:off x="0" y="0"/>
+                      <a:ext cx="5731510" cy="1191895"/>
+                    </a:xfrm>
+                    <a:prstGeom prst="rect">
+                      <a:avLst/>
+                    </a:prstGeom>
+                  </pic:spPr>
+                </pic:pic>
+              </a:graphicData>
+            </a:graphic>
+          </wp:inline>
+        </w:drawing>
       </w:r>
     </w:p>
     <w:sectPr>
@@ -1389,6 +2796,56 @@
     </w:sectPr>
   </w:body>
 </w:document>
+</file>
+
+<file path=word/endnotes.xml><?xml version="1.0" encoding="utf-8"?>
+<w:endnotes xmlns:wpc="http://schemas.microsoft.com/office/word/2010/wordprocessingCanvas" xmlns:cx="http://schemas.microsoft.com/office/drawing/2014/chartex" xmlns:cx1="http://schemas.microsoft.com/office/drawing/2015/9/8/chartex" xmlns:cx2="http://schemas.microsoft.com/office/drawing/2015/10/21/chartex" xmlns:cx3="http://schemas.microsoft.com/office/drawing/2016/5/9/chartex" xmlns:cx4="http://schemas.microsoft.com/office/drawing/2016/5/10/chartex" xmlns:cx5="http://schemas.microsoft.com/office/drawing/2016/5/11/chartex" xmlns:cx6="http://schemas.microsoft.com/office/drawing/2016/5/12/chartex" xmlns:cx7="http://schemas.microsoft.com/office/drawing/2016/5/13/chartex" xmlns:cx8="http://schemas.microsoft.com/office/drawing/2016/5/14/chartex" xmlns:mc="http://schemas.openxmlformats.org/markup-compatibility/2006" xmlns:aink="http://schemas.microsoft.com/office/drawing/2016/ink" xmlns:am3d="http://schemas.microsoft.com/office/drawing/2017/model3d" xmlns:o="urn:schemas-microsoft-com:office:office" xmlns:oel="http://schemas.microsoft.com/office/2019/extlst" xmlns:r="http://schemas.openxmlformats.org/officeDocument/2006/relationships" xmlns:m="http://schemas.openxmlformats.org/officeDocument/2006/math" xmlns:v="urn:schemas-microsoft-com:vml" xmlns:wp14="http://schemas.microsoft.com/office/word/2010/wordprocessingDrawing" xmlns:wp="http://schemas.openxmlformats.org/drawingml/2006/wordprocessingDrawing" xmlns:w10="urn:schemas-microsoft-com:office:word" xmlns:w="http://schemas.openxmlformats.org/wordprocessingml/2006/main" xmlns:w14="http://schemas.microsoft.com/office/word/2010/wordml" xmlns:w15="http://schemas.microsoft.com/office/word/2012/wordml" xmlns:w16cex="http://schemas.microsoft.com/office/word/2018/wordml/cex" xmlns:w16cid="http://schemas.microsoft.com/office/word/2016/wordml/cid" xmlns:w16="http://schemas.microsoft.com/office/word/2018/wordml" xmlns:w16du="http://schemas.microsoft.com/office/word/2023/wordml/word16du" xmlns:w16sdtdh="http://schemas.microsoft.com/office/word/2020/wordml/sdtdatahash" xmlns:w16se="http://schemas.microsoft.com/office/word/2015/wordml/symex" xmlns:wpg="http://schemas.microsoft.com/office/word/2010/wordprocessingGroup" xmlns:wpi="http://schemas.microsoft.com/office/word/2010/wordprocessingInk" xmlns:wne="http://schemas.microsoft.com/office/word/2006/wordml" xmlns:wps="http://schemas.microsoft.com/office/word/2010/wordprocessingShape" mc:Ignorable="w14 w15 w16se w16cid w16 w16cex w16sdtdh w16du wp14">
+  <w:endnote w:type="separator" w:id="-1">
+    <w:p>
+      <w:pPr>
+        <w:spacing w:after="0" w:line="240" w:lineRule="auto"/>
+      </w:pPr>
+      <w:r>
+        <w:separator/>
+      </w:r>
+    </w:p>
+  </w:endnote>
+  <w:endnote w:type="continuationSeparator" w:id="0">
+    <w:p>
+      <w:pPr>
+        <w:spacing w:after="0" w:line="240" w:lineRule="auto"/>
+      </w:pPr>
+      <w:r>
+        <w:continuationSeparator/>
+      </w:r>
+    </w:p>
+  </w:endnote>
+</w:endnotes>
+</file>
+
+<file path=word/footnotes.xml><?xml version="1.0" encoding="utf-8"?>
+<w:footnotes xmlns:wpc="http://schemas.microsoft.com/office/word/2010/wordprocessingCanvas" xmlns:cx="http://schemas.microsoft.com/office/drawing/2014/chartex" xmlns:cx1="http://schemas.microsoft.com/office/drawing/2015/9/8/chartex" xmlns:cx2="http://schemas.microsoft.com/office/drawing/2015/10/21/chartex" xmlns:cx3="http://schemas.microsoft.com/office/drawing/2016/5/9/chartex" xmlns:cx4="http://schemas.microsoft.com/office/drawing/2016/5/10/chartex" xmlns:cx5="http://schemas.microsoft.com/office/drawing/2016/5/11/chartex" xmlns:cx6="http://schemas.microsoft.com/office/drawing/2016/5/12/chartex" xmlns:cx7="http://schemas.microsoft.com/office/drawing/2016/5/13/chartex" xmlns:cx8="http://schemas.microsoft.com/office/drawing/2016/5/14/chartex" xmlns:mc="http://schemas.openxmlformats.org/markup-compatibility/2006" xmlns:aink="http://schemas.microsoft.com/office/drawing/2016/ink" xmlns:am3d="http://schemas.microsoft.com/office/drawing/2017/model3d" xmlns:o="urn:schemas-microsoft-com:office:office" xmlns:oel="http://schemas.microsoft.com/office/2019/extlst" xmlns:r="http://schemas.openxmlformats.org/officeDocument/2006/relationships" xmlns:m="http://schemas.openxmlformats.org/officeDocument/2006/math" xmlns:v="urn:schemas-microsoft-com:vml" xmlns:wp14="http://schemas.microsoft.com/office/word/2010/wordprocessingDrawing" xmlns:wp="http://schemas.openxmlformats.org/drawingml/2006/wordprocessingDrawing" xmlns:w10="urn:schemas-microsoft-com:office:word" xmlns:w="http://schemas.openxmlformats.org/wordprocessingml/2006/main" xmlns:w14="http://schemas.microsoft.com/office/word/2010/wordml" xmlns:w15="http://schemas.microsoft.com/office/word/2012/wordml" xmlns:w16cex="http://schemas.microsoft.com/office/word/2018/wordml/cex" xmlns:w16cid="http://schemas.microsoft.com/office/word/2016/wordml/cid" xmlns:w16="http://schemas.microsoft.com/office/word/2018/wordml" xmlns:w16du="http://schemas.microsoft.com/office/word/2023/wordml/word16du" xmlns:w16sdtdh="http://schemas.microsoft.com/office/word/2020/wordml/sdtdatahash" xmlns:w16se="http://schemas.microsoft.com/office/word/2015/wordml/symex" xmlns:wpg="http://schemas.microsoft.com/office/word/2010/wordprocessingGroup" xmlns:wpi="http://schemas.microsoft.com/office/word/2010/wordprocessingInk" xmlns:wne="http://schemas.microsoft.com/office/word/2006/wordml" xmlns:wps="http://schemas.microsoft.com/office/word/2010/wordprocessingShape" mc:Ignorable="w14 w15 w16se w16cid w16 w16cex w16sdtdh w16du wp14">
+  <w:footnote w:type="separator" w:id="-1">
+    <w:p>
+      <w:pPr>
+        <w:spacing w:after="0" w:line="240" w:lineRule="auto"/>
+      </w:pPr>
+      <w:r>
+        <w:separator/>
+      </w:r>
+    </w:p>
+  </w:footnote>
+  <w:footnote w:type="continuationSeparator" w:id="0">
+    <w:p>
+      <w:pPr>
+        <w:spacing w:after="0" w:line="240" w:lineRule="auto"/>
+      </w:pPr>
+      <w:r>
+        <w:continuationSeparator/>
+      </w:r>
+    </w:p>
+  </w:footnote>
+</w:footnotes>
 </file>
 
 <file path=word/numbering.xml><?xml version="1.0" encoding="utf-8"?>
@@ -2298,6 +3755,50 @@
       <w:contextualSpacing/>
     </w:pPr>
   </w:style>
+  <w:style w:type="paragraph" w:styleId="Header">
+    <w:name w:val="header"/>
+    <w:basedOn w:val="Normal"/>
+    <w:link w:val="HeaderChar"/>
+    <w:uiPriority w:val="99"/>
+    <w:unhideWhenUsed/>
+    <w:rsid w:val="00B87554"/>
+    <w:pPr>
+      <w:tabs>
+        <w:tab w:val="center" w:pos="4513"/>
+        <w:tab w:val="right" w:pos="9026"/>
+      </w:tabs>
+      <w:spacing w:after="0" w:line="240" w:lineRule="auto"/>
+    </w:pPr>
+  </w:style>
+  <w:style w:type="character" w:customStyle="1" w:styleId="HeaderChar">
+    <w:name w:val="Header Char"/>
+    <w:basedOn w:val="DefaultParagraphFont"/>
+    <w:link w:val="Header"/>
+    <w:uiPriority w:val="99"/>
+    <w:rsid w:val="00B87554"/>
+  </w:style>
+  <w:style w:type="paragraph" w:styleId="Footer">
+    <w:name w:val="footer"/>
+    <w:basedOn w:val="Normal"/>
+    <w:link w:val="FooterChar"/>
+    <w:uiPriority w:val="99"/>
+    <w:unhideWhenUsed/>
+    <w:rsid w:val="00B87554"/>
+    <w:pPr>
+      <w:tabs>
+        <w:tab w:val="center" w:pos="4513"/>
+        <w:tab w:val="right" w:pos="9026"/>
+      </w:tabs>
+      <w:spacing w:after="0" w:line="240" w:lineRule="auto"/>
+    </w:pPr>
+  </w:style>
+  <w:style w:type="character" w:customStyle="1" w:styleId="FooterChar">
+    <w:name w:val="Footer Char"/>
+    <w:basedOn w:val="DefaultParagraphFont"/>
+    <w:link w:val="Footer"/>
+    <w:uiPriority w:val="99"/>
+    <w:rsid w:val="00B87554"/>
+  </w:style>
 </w:styles>
 </file>
 

</xml_diff>